<commit_message>
Minor fixes for computer modeling exercises
</commit_message>
<xml_diff>
--- a/Courses/Computer-Modeling-and-IT/Computer-Modeling-and-IT-5-Class/24-Computer-Modeling-Exercises/24-Computer-Modeling-Exercises.docx
+++ b/Courses/Computer-Modeling-and-IT/Computer-Modeling-and-IT-5-Class/24-Computer-Modeling-Exercises/24-Computer-Modeling-Exercises.docx
@@ -1,6 +1,6 @@
 
 <file path=word/document.xml><?xml version="1.0" encoding="utf-8"?>
-<w:document xmlns:wpc="http://schemas.microsoft.com/office/word/2010/wordprocessingCanvas" xmlns:cx="http://schemas.microsoft.com/office/drawing/2014/chartex" xmlns:cx1="http://schemas.microsoft.com/office/drawing/2015/9/8/chartex" xmlns:mc="http://schemas.openxmlformats.org/markup-compatibility/2006" xmlns:o="urn:schemas-microsoft-com:office:office" xmlns:r="http://schemas.openxmlformats.org/officeDocument/2006/relationships" xmlns:m="http://schemas.openxmlformats.org/officeDocument/2006/math" xmlns:v="urn:schemas-microsoft-com:vml" xmlns:wp14="http://schemas.microsoft.com/office/word/2010/wordprocessingDrawing" xmlns:wp="http://schemas.openxmlformats.org/drawingml/2006/wordprocessingDrawing" xmlns:w10="urn:schemas-microsoft-com:office:word" xmlns:w="http://schemas.openxmlformats.org/wordprocessingml/2006/main" xmlns:w14="http://schemas.microsoft.com/office/word/2010/wordml" xmlns:w15="http://schemas.microsoft.com/office/word/2012/wordml" xmlns:w16se="http://schemas.microsoft.com/office/word/2015/wordml/symex" xmlns:wpg="http://schemas.microsoft.com/office/word/2010/wordprocessingGroup" xmlns:wpi="http://schemas.microsoft.com/office/word/2010/wordprocessingInk" xmlns:wne="http://schemas.microsoft.com/office/word/2006/wordml" xmlns:wps="http://schemas.microsoft.com/office/word/2010/wordprocessingShape" mc:Ignorable="w14 w15 w16se wp14">
+<w:document xmlns:wpc="http://schemas.microsoft.com/office/word/2010/wordprocessingCanvas" xmlns:cx="http://schemas.microsoft.com/office/drawing/2014/chartex" xmlns:cx1="http://schemas.microsoft.com/office/drawing/2015/9/8/chartex" xmlns:cx2="http://schemas.microsoft.com/office/drawing/2015/10/21/chartex" xmlns:cx3="http://schemas.microsoft.com/office/drawing/2016/5/9/chartex" xmlns:cx4="http://schemas.microsoft.com/office/drawing/2016/5/10/chartex" xmlns:cx5="http://schemas.microsoft.com/office/drawing/2016/5/11/chartex" xmlns:cx6="http://schemas.microsoft.com/office/drawing/2016/5/12/chartex" xmlns:cx7="http://schemas.microsoft.com/office/drawing/2016/5/13/chartex" xmlns:cx8="http://schemas.microsoft.com/office/drawing/2016/5/14/chartex" xmlns:mc="http://schemas.openxmlformats.org/markup-compatibility/2006" xmlns:aink="http://schemas.microsoft.com/office/drawing/2016/ink" xmlns:am3d="http://schemas.microsoft.com/office/drawing/2017/model3d" xmlns:o="urn:schemas-microsoft-com:office:office" xmlns:oel="http://schemas.microsoft.com/office/2019/extlst" xmlns:r="http://schemas.openxmlformats.org/officeDocument/2006/relationships" xmlns:m="http://schemas.openxmlformats.org/officeDocument/2006/math" xmlns:v="urn:schemas-microsoft-com:vml" xmlns:wp14="http://schemas.microsoft.com/office/word/2010/wordprocessingDrawing" xmlns:wp="http://schemas.openxmlformats.org/drawingml/2006/wordprocessingDrawing" xmlns:w10="urn:schemas-microsoft-com:office:word" xmlns:w="http://schemas.openxmlformats.org/wordprocessingml/2006/main" xmlns:w14="http://schemas.microsoft.com/office/word/2010/wordml" xmlns:w15="http://schemas.microsoft.com/office/word/2012/wordml" xmlns:w16cex="http://schemas.microsoft.com/office/word/2018/wordml/cex" xmlns:w16cid="http://schemas.microsoft.com/office/word/2016/wordml/cid" xmlns:w16="http://schemas.microsoft.com/office/word/2018/wordml" xmlns:w16sdtdh="http://schemas.microsoft.com/office/word/2020/wordml/sdtdatahash" xmlns:w16se="http://schemas.microsoft.com/office/word/2015/wordml/symex" xmlns:wpg="http://schemas.microsoft.com/office/word/2010/wordprocessingGroup" xmlns:wpi="http://schemas.microsoft.com/office/word/2010/wordprocessingInk" xmlns:wne="http://schemas.microsoft.com/office/word/2006/wordml" xmlns:wps="http://schemas.microsoft.com/office/word/2010/wordprocessingShape" mc:Ignorable="w14 w15 w16se w16cid w16 w16cex w16sdtdh wp14">
   <w:body>
     <w:p>
       <w:pPr>
@@ -322,6 +322,15 @@
       </w:r>
       <w:r>
         <w:rPr>
+          <w:lang w:val="bg-BG"/>
+        </w:rPr>
+        <w:t xml:space="preserve">на </w:t>
+      </w:r>
+      <w:r>
+        <w:t xml:space="preserve">Scratch </w:t>
+      </w:r>
+      <w:r>
+        <w:rPr>
           <w:b/>
           <w:lang w:val="bg-BG"/>
         </w:rPr>
@@ -344,7 +353,16 @@
         <w:rPr>
           <w:lang w:val="bg-BG"/>
         </w:rPr>
-        <w:t xml:space="preserve">, изчертан с черен цвят. Направете размера на спрайта по-малък, ако е необходимо и го поставете в избраната от вас </w:t>
+        <w:t>, изчертан с черен цвят. Направете размера на спрайта по-малък, ако е необходимо</w:t>
+      </w:r>
+      <w:r>
+        <w:t>,</w:t>
+      </w:r>
+      <w:r>
+        <w:rPr>
+          <w:lang w:val="bg-BG"/>
+        </w:rPr>
+        <w:t xml:space="preserve"> и го поставете в избраната от вас </w:t>
       </w:r>
       <w:r>
         <w:rPr>
@@ -420,7 +438,26 @@
         <w:rPr>
           <w:lang w:val="bg-BG"/>
         </w:rPr>
-        <w:t xml:space="preserve">, която е натисната. Важно е спрайта </w:t>
+        <w:t xml:space="preserve">, която е натисната. </w:t>
+      </w:r>
+    </w:p>
+    <w:p>
+      <w:pPr>
+        <w:rPr>
+          <w:lang w:val="bg-BG"/>
+        </w:rPr>
+      </w:pPr>
+      <w:r>
+        <w:rPr>
+          <w:lang w:val="bg-BG"/>
+        </w:rPr>
+        <w:t>Важно е спрайт</w:t>
+      </w:r>
+      <w:r>
+        <w:rPr>
+          <w:lang w:val="bg-BG"/>
+        </w:rPr>
+        <w:t xml:space="preserve">ът </w:t>
       </w:r>
       <w:r>
         <w:rPr>
@@ -488,20 +525,70 @@
         <w:rPr>
           <w:lang w:val="bg-BG"/>
         </w:rPr>
-        <w:t xml:space="preserve">. Като условието се изпълни кексчето </w:t>
-      </w:r>
-      <w:r>
-        <w:rPr>
-          <w:b/>
-          <w:lang w:val="bg-BG"/>
-        </w:rPr>
-        <w:t>разпространява съобщение и се скрива</w:t>
-      </w:r>
-      <w:r>
-        <w:rPr>
-          <w:lang w:val="bg-BG"/>
-        </w:rPr>
-        <w:t>. Като главния</w:t>
+        <w:t xml:space="preserve">. </w:t>
+      </w:r>
+      <w:r>
+        <w:rPr>
+          <w:lang w:val="bg-BG"/>
+        </w:rPr>
+        <w:t>Когато</w:t>
+      </w:r>
+      <w:r>
+        <w:rPr>
+          <w:lang w:val="bg-BG"/>
+        </w:rPr>
+        <w:t xml:space="preserve"> условието се изпълни</w:t>
+      </w:r>
+      <w:r>
+        <w:rPr>
+          <w:lang w:val="bg-BG"/>
+        </w:rPr>
+        <w:t>,</w:t>
+      </w:r>
+      <w:r>
+        <w:rPr>
+          <w:lang w:val="bg-BG"/>
+        </w:rPr>
+        <w:t xml:space="preserve"> кексчето </w:t>
+      </w:r>
+      <w:r>
+        <w:rPr>
+          <w:b/>
+          <w:lang w:val="bg-BG"/>
+        </w:rPr>
+        <w:t xml:space="preserve">разпространява съобщение </w:t>
+      </w:r>
+      <w:r>
+        <w:rPr>
+          <w:bCs/>
+          <w:lang w:val="bg-BG"/>
+        </w:rPr>
+        <w:t>и се</w:t>
+      </w:r>
+      <w:r>
+        <w:rPr>
+          <w:b/>
+          <w:lang w:val="bg-BG"/>
+        </w:rPr>
+        <w:t xml:space="preserve"> скрива</w:t>
+      </w:r>
+      <w:r>
+        <w:rPr>
+          <w:lang w:val="bg-BG"/>
+        </w:rPr>
+        <w:t xml:space="preserve">. </w:t>
+      </w:r>
+      <w:r>
+        <w:rPr>
+          <w:lang w:val="bg-BG"/>
+        </w:rPr>
+        <w:t>Когато</w:t>
+      </w:r>
+      <w:r>
+        <w:rPr>
+          <w:lang w:val="bg-BG"/>
+        </w:rPr>
+        <w:t xml:space="preserve"> главния</w:t>
       </w:r>
       <w:r>
         <w:rPr>
@@ -513,7 +600,19 @@
         <w:rPr>
           <w:lang w:val="bg-BG"/>
         </w:rPr>
-        <w:t xml:space="preserve"> герой получи съобщението </w:t>
+        <w:t xml:space="preserve"> герой получи съобщението</w:t>
+      </w:r>
+      <w:r>
+        <w:rPr>
+          <w:lang w:val="bg-BG"/>
+        </w:rPr>
+        <w:t>,</w:t>
+      </w:r>
+      <w:r>
+        <w:rPr>
+          <w:lang w:val="bg-BG"/>
+        </w:rPr>
+        <w:t xml:space="preserve"> </w:t>
       </w:r>
       <w:r>
         <w:rPr>
@@ -640,6 +739,11 @@
       </w:r>
     </w:p>
     <w:p>
+      <w:pPr>
+        <w:rPr>
+          <w:lang w:val="bg-BG"/>
+        </w:rPr>
+      </w:pPr>
       <w:r>
         <w:rPr>
           <w:lang w:val="bg-BG"/>
@@ -797,82 +901,111 @@
         <w:rPr>
           <w:lang w:val="bg-BG"/>
         </w:rPr>
-        <w:t xml:space="preserve">и създайте колкото героя желаете. Когато играта е пусната, потребителят трябва с помощта на мишката да </w:t>
-      </w:r>
-      <w:r>
-        <w:rPr>
-          <w:b/>
-          <w:lang w:val="bg-BG"/>
-        </w:rPr>
-        <w:t>провлачи</w:t>
-      </w:r>
-      <w:r>
-        <w:rPr>
-          <w:lang w:val="bg-BG"/>
-        </w:rPr>
-        <w:t xml:space="preserve"> всеки един музикален инструмент до съответната му кутия. Като музикален инструмент докосне </w:t>
-      </w:r>
-      <w:r>
-        <w:rPr>
-          <w:b/>
-          <w:lang w:val="bg-BG"/>
-        </w:rPr>
-        <w:t>правилната за него кутия</w:t>
-      </w:r>
-      <w:r>
-        <w:rPr>
-          <w:lang w:val="bg-BG"/>
-        </w:rPr>
-        <w:t xml:space="preserve">, </w:t>
-      </w:r>
-      <w:r>
-        <w:rPr>
-          <w:b/>
-          <w:lang w:val="bg-BG"/>
-        </w:rPr>
-        <w:t xml:space="preserve">брояча </w:t>
-      </w:r>
-      <w:r>
-        <w:rPr>
-          <w:b/>
-          <w:lang w:val="bg-BG"/>
-        </w:rPr>
-        <w:t>се увеличава</w:t>
-      </w:r>
-      <w:r>
-        <w:rPr>
-          <w:lang w:val="bg-BG"/>
-        </w:rPr>
-        <w:t xml:space="preserve"> и инструмента </w:t>
-      </w:r>
-      <w:r>
-        <w:rPr>
-          <w:b/>
-          <w:lang w:val="bg-BG"/>
-        </w:rPr>
-        <w:t>се</w:t>
-      </w:r>
-      <w:r>
-        <w:rPr>
-          <w:lang w:val="bg-BG"/>
-        </w:rPr>
-        <w:t xml:space="preserve"> </w:t>
-      </w:r>
-      <w:r>
-        <w:rPr>
-          <w:b/>
-          <w:lang w:val="bg-BG"/>
-        </w:rPr>
-        <w:t>скрива</w:t>
-      </w:r>
-      <w:r>
-        <w:rPr>
-          <w:lang w:val="bg-BG"/>
-        </w:rPr>
-        <w:t>.</w:t>
+        <w:t xml:space="preserve">и създайте колкото героя желаете. </w:t>
       </w:r>
     </w:p>
     <w:p>
+      <w:r>
+        <w:rPr>
+          <w:lang w:val="bg-BG"/>
+        </w:rPr>
+        <w:t xml:space="preserve">Когато играта е пусната, потребителят трябва с помощта на мишката да </w:t>
+      </w:r>
+      <w:r>
+        <w:rPr>
+          <w:b/>
+          <w:lang w:val="bg-BG"/>
+        </w:rPr>
+        <w:t>провлачи</w:t>
+      </w:r>
+      <w:r>
+        <w:rPr>
+          <w:lang w:val="bg-BG"/>
+        </w:rPr>
+        <w:t xml:space="preserve"> всеки един музикален инструмент до съответната му кутия. Като музикален инструмент докосне </w:t>
+      </w:r>
+      <w:r>
+        <w:rPr>
+          <w:b/>
+          <w:lang w:val="bg-BG"/>
+        </w:rPr>
+        <w:t>правилната за него кутия</w:t>
+      </w:r>
+      <w:r>
+        <w:rPr>
+          <w:lang w:val="bg-BG"/>
+        </w:rPr>
+        <w:t xml:space="preserve">, </w:t>
+      </w:r>
+      <w:r>
+        <w:rPr>
+          <w:b/>
+          <w:lang w:val="bg-BG"/>
+        </w:rPr>
+        <w:t>брояч</w:t>
+      </w:r>
+      <w:r>
+        <w:rPr>
+          <w:b/>
+          <w:lang w:val="bg-BG"/>
+        </w:rPr>
+        <w:t>ъ</w:t>
+      </w:r>
+      <w:r>
+        <w:rPr>
+          <w:b/>
+          <w:lang w:val="bg-BG"/>
+        </w:rPr>
+        <w:t>т</w:t>
+      </w:r>
+      <w:r>
+        <w:rPr>
+          <w:b/>
+          <w:lang w:val="bg-BG"/>
+        </w:rPr>
+        <w:t xml:space="preserve"> </w:t>
+      </w:r>
+      <w:r>
+        <w:rPr>
+          <w:b/>
+          <w:lang w:val="bg-BG"/>
+        </w:rPr>
+        <w:t>се увеличава</w:t>
+      </w:r>
+      <w:r>
+        <w:rPr>
+          <w:lang w:val="bg-BG"/>
+        </w:rPr>
+        <w:t xml:space="preserve"> и инструмента </w:t>
+      </w:r>
+      <w:r>
+        <w:rPr>
+          <w:b/>
+          <w:lang w:val="bg-BG"/>
+        </w:rPr>
+        <w:t>се</w:t>
+      </w:r>
+      <w:r>
+        <w:rPr>
+          <w:lang w:val="bg-BG"/>
+        </w:rPr>
+        <w:t xml:space="preserve"> </w:t>
+      </w:r>
+      <w:r>
+        <w:rPr>
+          <w:b/>
+          <w:lang w:val="bg-BG"/>
+        </w:rPr>
+        <w:t>скрива</w:t>
+      </w:r>
+      <w:r>
+        <w:rPr>
+          <w:lang w:val="bg-BG"/>
+        </w:rPr>
+        <w:t>.</w:t>
+      </w:r>
+    </w:p>
+    <w:p>
       <w:pPr>
         <w:ind w:firstLine="2340"/>
         <w:rPr>
@@ -884,7 +1017,7 @@
           <w:noProof/>
         </w:rPr>
         <w:drawing>
-          <wp:inline distT="0" distB="0" distL="0" distR="0" wp14:anchorId="4C367EBE" wp14:editId="5C4E8416">
+          <wp:inline distT="0" distB="0" distL="0" distR="0" wp14:anchorId="4C367EBE" wp14:editId="3D7FFDB4">
             <wp:extent cx="3690693" cy="2775005"/>
             <wp:effectExtent l="19050" t="19050" r="24130" b="25400"/>
             <wp:docPr id="10" name="Picture 10"/>
@@ -966,7 +1099,21 @@
         <w:rPr>
           <w:lang w:val="bg-BG"/>
         </w:rPr>
-        <w:t xml:space="preserve">Направете състезателна игра в </w:t>
+        <w:t xml:space="preserve">Направете </w:t>
+      </w:r>
+      <w:r>
+        <w:rPr>
+          <w:b/>
+          <w:bCs/>
+          <w:lang w:val="bg-BG"/>
+        </w:rPr>
+        <w:t xml:space="preserve">състезателна игра </w:t>
+      </w:r>
+      <w:r>
+        <w:rPr>
+          <w:lang w:val="bg-BG"/>
+        </w:rPr>
+        <w:t xml:space="preserve">в </w:t>
       </w:r>
       <w:r>
         <w:t>Scratch</w:t>
@@ -982,13 +1129,46 @@
           <w:b/>
           <w:lang w:val="bg-BG"/>
         </w:rPr>
-        <w:t>Нарисувайте терена</w:t>
-      </w:r>
-      <w:r>
-        <w:rPr>
-          <w:lang w:val="bg-BG"/>
-        </w:rPr>
-        <w:t xml:space="preserve">, на който ще се състезават героите, с графичния редактор, като в дясната част трябва да има </w:t>
+        <w:t xml:space="preserve">Нарисувайте </w:t>
+      </w:r>
+      <w:r>
+        <w:rPr>
+          <w:bCs/>
+          <w:lang w:val="bg-BG"/>
+        </w:rPr>
+        <w:t>с графичния редактор</w:t>
+      </w:r>
+      <w:r>
+        <w:rPr>
+          <w:b/>
+          <w:lang w:val="bg-BG"/>
+        </w:rPr>
+        <w:t xml:space="preserve"> </w:t>
+      </w:r>
+      <w:r>
+        <w:rPr>
+          <w:b/>
+          <w:lang w:val="bg-BG"/>
+        </w:rPr>
+        <w:t>терена</w:t>
+      </w:r>
+      <w:r>
+        <w:rPr>
+          <w:lang w:val="bg-BG"/>
+        </w:rPr>
+        <w:t>, на който ще се състезават героите</w:t>
+      </w:r>
+      <w:r>
+        <w:rPr>
+          <w:lang w:val="bg-BG"/>
+        </w:rPr>
+        <w:t xml:space="preserve">, </w:t>
+      </w:r>
+      <w:r>
+        <w:rPr>
+          <w:lang w:val="bg-BG"/>
+        </w:rPr>
+        <w:t xml:space="preserve">като в дясната част трябва да има </w:t>
       </w:r>
       <w:r>
         <w:rPr>
@@ -1064,7 +1244,21 @@
         <w:rPr>
           <w:lang w:val="bg-BG"/>
         </w:rPr>
-        <w:t xml:space="preserve">. Скоростта на всеки герой трябва да е случайна </w:t>
+        <w:t xml:space="preserve">. </w:t>
+      </w:r>
+      <w:r>
+        <w:rPr>
+          <w:b/>
+          <w:bCs/>
+          <w:lang w:val="bg-BG"/>
+        </w:rPr>
+        <w:t>Скоростта</w:t>
+      </w:r>
+      <w:r>
+        <w:rPr>
+          <w:lang w:val="bg-BG"/>
+        </w:rPr>
+        <w:t xml:space="preserve"> на всеки герой трябва да е случайна </w:t>
       </w:r>
       <w:r>
         <w:rPr>
@@ -1089,6 +1283,12 @@
         <w:rPr>
           <w:lang w:val="bg-BG"/>
         </w:rPr>
+        <w:t>,</w:t>
+      </w:r>
+      <w:r>
+        <w:rPr>
+          <w:lang w:val="bg-BG"/>
+        </w:rPr>
         <w:t xml:space="preserve"> </w:t>
       </w:r>
       <w:r>
@@ -1131,19 +1331,41 @@
         </w:rPr>
         <w:t xml:space="preserve"> герой</w:t>
       </w:r>
-      <w:bookmarkStart w:id="0" w:name="_GoBack"/>
-      <w:bookmarkEnd w:id="0"/>
-      <w:r>
-        <w:rPr>
-          <w:lang w:val="bg-BG"/>
-        </w:rPr>
-        <w:t xml:space="preserve">. Накрая на състезанието трябва да ги сортирате </w:t>
-      </w:r>
-      <w:r>
-        <w:rPr>
-          <w:lang w:val="bg-BG"/>
-        </w:rPr>
-        <w:t>възходящо по времето</w:t>
+      <w:r>
+        <w:rPr>
+          <w:lang w:val="bg-BG"/>
+        </w:rPr>
+        <w:t xml:space="preserve">. Накрая на състезанието трябва да ги </w:t>
+      </w:r>
+      <w:r>
+        <w:rPr>
+          <w:b/>
+          <w:bCs/>
+          <w:lang w:val="bg-BG"/>
+        </w:rPr>
+        <w:t xml:space="preserve">сортирате </w:t>
+      </w:r>
+      <w:r>
+        <w:rPr>
+          <w:b/>
+          <w:bCs/>
+          <w:lang w:val="bg-BG"/>
+        </w:rPr>
+        <w:t>възходящо</w:t>
+      </w:r>
+      <w:r>
+        <w:rPr>
+          <w:lang w:val="bg-BG"/>
+        </w:rPr>
+        <w:t xml:space="preserve"> по </w:t>
+      </w:r>
+      <w:r>
+        <w:rPr>
+          <w:b/>
+          <w:bCs/>
+          <w:lang w:val="bg-BG"/>
+        </w:rPr>
+        <w:t>времето</w:t>
       </w:r>
       <w:r>
         <w:rPr>
@@ -1299,45 +1521,46 @@
     </w:p>
     <w:p>
       <w:pPr>
-        <w:tabs>
-          <w:tab w:val="left" w:pos="720"/>
-          <w:tab w:val="left" w:pos="2430"/>
-        </w:tabs>
-        <w:ind w:left="720" w:hanging="360"/>
+        <w:pStyle w:val="Heading3"/>
         <w:rPr>
           <w:noProof/>
           <w:lang w:val="bg-BG"/>
         </w:rPr>
       </w:pPr>
+      <w:r>
+        <w:rPr>
+          <w:noProof/>
+          <w:lang w:val="bg-BG"/>
+        </w:rPr>
+        <w:lastRenderedPageBreak/>
+        <w:t>4. Пиано Беларус</w:t>
+      </w:r>
     </w:p>
     <w:p>
       <w:pPr>
-        <w:pStyle w:val="Heading3"/>
-        <w:rPr>
-          <w:noProof/>
-          <w:lang w:val="bg-BG"/>
-        </w:rPr>
-      </w:pPr>
-      <w:r>
-        <w:rPr>
-          <w:noProof/>
-          <w:lang w:val="bg-BG"/>
-        </w:rPr>
-        <w:lastRenderedPageBreak/>
-        <w:t>4. Пиано Беларус</w:t>
-      </w:r>
-    </w:p>
-    <w:p>
-      <w:pPr>
-        <w:rPr>
-          <w:lang w:val="bg-BG"/>
-        </w:rPr>
-      </w:pPr>
-      <w:r>
-        <w:rPr>
-          <w:lang w:val="bg-BG"/>
-        </w:rPr>
-        <w:t xml:space="preserve">Създайте симулатор на пиано. Пианото трябва да бъде само </w:t>
+        <w:rPr>
+          <w:lang w:val="bg-BG"/>
+        </w:rPr>
+      </w:pPr>
+      <w:r>
+        <w:rPr>
+          <w:lang w:val="bg-BG"/>
+        </w:rPr>
+        <w:t xml:space="preserve">Създайте </w:t>
+      </w:r>
+      <w:r>
+        <w:rPr>
+          <w:b/>
+          <w:bCs/>
+          <w:lang w:val="bg-BG"/>
+        </w:rPr>
+        <w:t>симулатор на пиано</w:t>
+      </w:r>
+      <w:r>
+        <w:rPr>
+          <w:lang w:val="bg-BG"/>
+        </w:rPr>
+        <w:t xml:space="preserve">. Пианото трябва да бъде само </w:t>
       </w:r>
       <w:r>
         <w:rPr>
@@ -1366,12 +1589,16 @@
       </w:r>
       <w:r>
         <w:rPr>
+          <w:b/>
+          <w:bCs/>
           <w:lang w:val="bg-BG"/>
         </w:rPr>
         <w:t>всички</w:t>
       </w:r>
       <w:r>
         <w:rPr>
+          <w:b/>
+          <w:bCs/>
           <w:lang w:val="bg-BG"/>
         </w:rPr>
         <w:t xml:space="preserve"> полутонове</w:t>
@@ -1401,7 +1628,45 @@
         <w:rPr>
           <w:lang w:val="bg-BG"/>
         </w:rPr>
-        <w:t>, след което подреждате всички герои, както им е реда. За този проект ще ни е нужно разширението "</w:t>
+        <w:t xml:space="preserve">, след което </w:t>
+      </w:r>
+      <w:r>
+        <w:rPr>
+          <w:b/>
+          <w:bCs/>
+          <w:lang w:val="bg-BG"/>
+        </w:rPr>
+        <w:t>подреждате</w:t>
+      </w:r>
+      <w:r>
+        <w:rPr>
+          <w:lang w:val="bg-BG"/>
+        </w:rPr>
+        <w:t xml:space="preserve"> всички </w:t>
+      </w:r>
+      <w:r>
+        <w:rPr>
+          <w:lang w:val="bg-BG"/>
+        </w:rPr>
+        <w:t>"</w:t>
+      </w:r>
+      <w:r>
+        <w:rPr>
+          <w:lang w:val="bg-BG"/>
+        </w:rPr>
+        <w:t>герои</w:t>
+      </w:r>
+      <w:r>
+        <w:rPr>
+          <w:lang w:val="bg-BG"/>
+        </w:rPr>
+        <w:t>"</w:t>
+      </w:r>
+      <w:r>
+        <w:rPr>
+          <w:lang w:val="bg-BG"/>
+        </w:rPr>
+        <w:t>, както им е реда. За този проект ще ни е нужно разширението "</w:t>
       </w:r>
       <w:r>
         <w:rPr>
@@ -1550,7 +1815,7 @@
 </file>
 
 <file path=word/endnotes.xml><?xml version="1.0" encoding="utf-8"?>
-<w:endnotes xmlns:wpc="http://schemas.microsoft.com/office/word/2010/wordprocessingCanvas" xmlns:cx="http://schemas.microsoft.com/office/drawing/2014/chartex" xmlns:cx1="http://schemas.microsoft.com/office/drawing/2015/9/8/chartex" xmlns:mc="http://schemas.openxmlformats.org/markup-compatibility/2006" xmlns:o="urn:schemas-microsoft-com:office:office" xmlns:r="http://schemas.openxmlformats.org/officeDocument/2006/relationships" xmlns:m="http://schemas.openxmlformats.org/officeDocument/2006/math" xmlns:v="urn:schemas-microsoft-com:vml" xmlns:wp14="http://schemas.microsoft.com/office/word/2010/wordprocessingDrawing" xmlns:wp="http://schemas.openxmlformats.org/drawingml/2006/wordprocessingDrawing" xmlns:w10="urn:schemas-microsoft-com:office:word" xmlns:w="http://schemas.openxmlformats.org/wordprocessingml/2006/main" xmlns:w14="http://schemas.microsoft.com/office/word/2010/wordml" xmlns:w15="http://schemas.microsoft.com/office/word/2012/wordml" xmlns:w16se="http://schemas.microsoft.com/office/word/2015/wordml/symex" xmlns:wpg="http://schemas.microsoft.com/office/word/2010/wordprocessingGroup" xmlns:wpi="http://schemas.microsoft.com/office/word/2010/wordprocessingInk" xmlns:wne="http://schemas.microsoft.com/office/word/2006/wordml" xmlns:wps="http://schemas.microsoft.com/office/word/2010/wordprocessingShape" mc:Ignorable="w14 w15 w16se wp14">
+<w:endnotes xmlns:wpc="http://schemas.microsoft.com/office/word/2010/wordprocessingCanvas" xmlns:cx="http://schemas.microsoft.com/office/drawing/2014/chartex" xmlns:cx1="http://schemas.microsoft.com/office/drawing/2015/9/8/chartex" xmlns:cx2="http://schemas.microsoft.com/office/drawing/2015/10/21/chartex" xmlns:cx3="http://schemas.microsoft.com/office/drawing/2016/5/9/chartex" xmlns:cx4="http://schemas.microsoft.com/office/drawing/2016/5/10/chartex" xmlns:cx5="http://schemas.microsoft.com/office/drawing/2016/5/11/chartex" xmlns:cx6="http://schemas.microsoft.com/office/drawing/2016/5/12/chartex" xmlns:cx7="http://schemas.microsoft.com/office/drawing/2016/5/13/chartex" xmlns:cx8="http://schemas.microsoft.com/office/drawing/2016/5/14/chartex" xmlns:mc="http://schemas.openxmlformats.org/markup-compatibility/2006" xmlns:aink="http://schemas.microsoft.com/office/drawing/2016/ink" xmlns:am3d="http://schemas.microsoft.com/office/drawing/2017/model3d" xmlns:o="urn:schemas-microsoft-com:office:office" xmlns:oel="http://schemas.microsoft.com/office/2019/extlst" xmlns:r="http://schemas.openxmlformats.org/officeDocument/2006/relationships" xmlns:m="http://schemas.openxmlformats.org/officeDocument/2006/math" xmlns:v="urn:schemas-microsoft-com:vml" xmlns:wp14="http://schemas.microsoft.com/office/word/2010/wordprocessingDrawing" xmlns:wp="http://schemas.openxmlformats.org/drawingml/2006/wordprocessingDrawing" xmlns:w10="urn:schemas-microsoft-com:office:word" xmlns:w="http://schemas.openxmlformats.org/wordprocessingml/2006/main" xmlns:w14="http://schemas.microsoft.com/office/word/2010/wordml" xmlns:w15="http://schemas.microsoft.com/office/word/2012/wordml" xmlns:w16cex="http://schemas.microsoft.com/office/word/2018/wordml/cex" xmlns:w16cid="http://schemas.microsoft.com/office/word/2016/wordml/cid" xmlns:w16="http://schemas.microsoft.com/office/word/2018/wordml" xmlns:w16sdtdh="http://schemas.microsoft.com/office/word/2020/wordml/sdtdatahash" xmlns:w16se="http://schemas.microsoft.com/office/word/2015/wordml/symex" xmlns:wpg="http://schemas.microsoft.com/office/word/2010/wordprocessingGroup" xmlns:wpi="http://schemas.microsoft.com/office/word/2010/wordprocessingInk" xmlns:wne="http://schemas.microsoft.com/office/word/2006/wordml" xmlns:wps="http://schemas.microsoft.com/office/word/2010/wordprocessingShape" mc:Ignorable="w14 w15 w16se w16cid w16 w16cex w16sdtdh wp14">
   <w:endnote w:type="separator" w:id="-1">
     <w:p>
       <w:pPr>
@@ -1575,7 +1840,7 @@
 </file>
 
 <file path=word/footer1.xml><?xml version="1.0" encoding="utf-8"?>
-<w:ftr xmlns:wpc="http://schemas.microsoft.com/office/word/2010/wordprocessingCanvas" xmlns:cx="http://schemas.microsoft.com/office/drawing/2014/chartex" xmlns:cx1="http://schemas.microsoft.com/office/drawing/2015/9/8/chartex" xmlns:mc="http://schemas.openxmlformats.org/markup-compatibility/2006" xmlns:o="urn:schemas-microsoft-com:office:office" xmlns:r="http://schemas.openxmlformats.org/officeDocument/2006/relationships" xmlns:m="http://schemas.openxmlformats.org/officeDocument/2006/math" xmlns:v="urn:schemas-microsoft-com:vml" xmlns:wp14="http://schemas.microsoft.com/office/word/2010/wordprocessingDrawing" xmlns:wp="http://schemas.openxmlformats.org/drawingml/2006/wordprocessingDrawing" xmlns:w10="urn:schemas-microsoft-com:office:word" xmlns:w="http://schemas.openxmlformats.org/wordprocessingml/2006/main" xmlns:w14="http://schemas.microsoft.com/office/word/2010/wordml" xmlns:w15="http://schemas.microsoft.com/office/word/2012/wordml" xmlns:w16se="http://schemas.microsoft.com/office/word/2015/wordml/symex" xmlns:wpg="http://schemas.microsoft.com/office/word/2010/wordprocessingGroup" xmlns:wpi="http://schemas.microsoft.com/office/word/2010/wordprocessingInk" xmlns:wne="http://schemas.microsoft.com/office/word/2006/wordml" xmlns:wps="http://schemas.microsoft.com/office/word/2010/wordprocessingShape" mc:Ignorable="w14 w15 w16se wp14">
+<w:ftr xmlns:wpc="http://schemas.microsoft.com/office/word/2010/wordprocessingCanvas" xmlns:cx="http://schemas.microsoft.com/office/drawing/2014/chartex" xmlns:cx1="http://schemas.microsoft.com/office/drawing/2015/9/8/chartex" xmlns:cx2="http://schemas.microsoft.com/office/drawing/2015/10/21/chartex" xmlns:cx3="http://schemas.microsoft.com/office/drawing/2016/5/9/chartex" xmlns:cx4="http://schemas.microsoft.com/office/drawing/2016/5/10/chartex" xmlns:cx5="http://schemas.microsoft.com/office/drawing/2016/5/11/chartex" xmlns:cx6="http://schemas.microsoft.com/office/drawing/2016/5/12/chartex" xmlns:cx7="http://schemas.microsoft.com/office/drawing/2016/5/13/chartex" xmlns:cx8="http://schemas.microsoft.com/office/drawing/2016/5/14/chartex" xmlns:mc="http://schemas.openxmlformats.org/markup-compatibility/2006" xmlns:aink="http://schemas.microsoft.com/office/drawing/2016/ink" xmlns:am3d="http://schemas.microsoft.com/office/drawing/2017/model3d" xmlns:o="urn:schemas-microsoft-com:office:office" xmlns:oel="http://schemas.microsoft.com/office/2019/extlst" xmlns:r="http://schemas.openxmlformats.org/officeDocument/2006/relationships" xmlns:m="http://schemas.openxmlformats.org/officeDocument/2006/math" xmlns:v="urn:schemas-microsoft-com:vml" xmlns:wp14="http://schemas.microsoft.com/office/word/2010/wordprocessingDrawing" xmlns:wp="http://schemas.openxmlformats.org/drawingml/2006/wordprocessingDrawing" xmlns:w10="urn:schemas-microsoft-com:office:word" xmlns:w="http://schemas.openxmlformats.org/wordprocessingml/2006/main" xmlns:w14="http://schemas.microsoft.com/office/word/2010/wordml" xmlns:w15="http://schemas.microsoft.com/office/word/2012/wordml" xmlns:w16cex="http://schemas.microsoft.com/office/word/2018/wordml/cex" xmlns:w16cid="http://schemas.microsoft.com/office/word/2016/wordml/cid" xmlns:w16="http://schemas.microsoft.com/office/word/2018/wordml" xmlns:w16sdtdh="http://schemas.microsoft.com/office/word/2020/wordml/sdtdatahash" xmlns:w16se="http://schemas.microsoft.com/office/word/2015/wordml/symex" xmlns:wpg="http://schemas.microsoft.com/office/word/2010/wordprocessingGroup" xmlns:wpi="http://schemas.microsoft.com/office/word/2010/wordprocessingInk" xmlns:wne="http://schemas.microsoft.com/office/word/2006/wordml" xmlns:wps="http://schemas.microsoft.com/office/word/2010/wordprocessingShape" mc:Ignorable="w14 w15 w16se w16cid w16 w16cex w16sdtdh wp14">
   <w:p>
     <w:pPr>
       <w:pStyle w:val="Footer"/>
@@ -1756,29 +2021,13 @@
                               <w:szCs w:val="17"/>
                             </w:rPr>
                           </w:pPr>
-                          <w:bookmarkStart w:id="1" w:name="_Hlk24191091"/>
+                          <w:bookmarkStart w:id="0" w:name="_Hlk24191091"/>
                           <w:r>
                             <w:rPr>
                               <w:sz w:val="17"/>
                               <w:szCs w:val="17"/>
                             </w:rPr>
-                            <w:t xml:space="preserve">© </w:t>
-                          </w:r>
-                          <w:proofErr w:type="spellStart"/>
-                          <w:r>
-                            <w:rPr>
-                              <w:sz w:val="17"/>
-                              <w:szCs w:val="17"/>
-                            </w:rPr>
-                            <w:t>SoftUni</w:t>
-                          </w:r>
-                          <w:proofErr w:type="spellEnd"/>
-                          <w:r>
-                            <w:rPr>
-                              <w:sz w:val="17"/>
-                              <w:szCs w:val="17"/>
-                            </w:rPr>
-                            <w:t xml:space="preserve"> – </w:t>
+                            <w:t xml:space="preserve">© SoftUni – </w:t>
                           </w:r>
                           <w:hyperlink r:id="rId1" w:history="1">
                             <w:r>
@@ -1799,7 +2048,7 @@
                             <w:t>. Copyrighted document. Unauthorized copy, reproduction or use is not permitted.</w:t>
                           </w:r>
                         </w:p>
-                        <w:bookmarkEnd w:id="1"/>
+                        <w:bookmarkEnd w:id="0"/>
                         <w:p>
                           <w:pPr>
                             <w:spacing w:line="240" w:lineRule="auto"/>
@@ -2028,7 +2277,7 @@
                                               <a14:useLocalDpi xmlns:a14="http://schemas.microsoft.com/office/drawing/2010/main" val="0"/>
                                             </a:ext>
                                             <a:ext uri="{837473B0-CC2E-450A-ABE3-18F120FF3D39}">
-                                              <a1611:picAttrSrcUrl xmlns:a1611="http://schemas.microsoft.com/office/drawing/2016/11/main" xmlns:w16sdtdh="http://schemas.microsoft.com/office/word/2020/wordml/sdtdatahash" xmlns:w16="http://schemas.microsoft.com/office/word/2018/wordml" xmlns:w16cid="http://schemas.microsoft.com/office/word/2016/wordml/cid" xmlns:w16cex="http://schemas.microsoft.com/office/word/2018/wordml/cex" xmlns:w="http://schemas.openxmlformats.org/wordprocessingml/2006/main" xmlns:w10="urn:schemas-microsoft-com:office:word" xmlns:v="urn:schemas-microsoft-com:vml" xmlns:oel="http://schemas.microsoft.com/office/2019/extlst" xmlns:o="urn:schemas-microsoft-com:office:office" xmlns:am3d="http://schemas.microsoft.com/office/drawing/2017/model3d" xmlns:aink="http://schemas.microsoft.com/office/drawing/2016/ink" xmlns:cx8="http://schemas.microsoft.com/office/drawing/2016/5/14/chartex" xmlns:cx7="http://schemas.microsoft.com/office/drawing/2016/5/13/chartex" xmlns:cx6="http://schemas.microsoft.com/office/drawing/2016/5/12/chartex" xmlns:cx5="http://schemas.microsoft.com/office/drawing/2016/5/11/chartex" xmlns:cx4="http://schemas.microsoft.com/office/drawing/2016/5/10/chartex" xmlns:cx3="http://schemas.microsoft.com/office/drawing/2016/5/9/chartex" xmlns:cx2="http://schemas.microsoft.com/office/drawing/2015/10/21/chartex" xmlns="" r:id="rId9"/>
+                                              <a1611:picAttrSrcUrl xmlns:a1611="http://schemas.microsoft.com/office/drawing/2016/11/main" r:id="rId9"/>
                                             </a:ext>
                                           </a:extLst>
                                         </a:blip>
@@ -2653,7 +2902,7 @@
                                         <a14:useLocalDpi xmlns:a14="http://schemas.microsoft.com/office/drawing/2010/main" val="0"/>
                                       </a:ext>
                                       <a:ext uri="{837473B0-CC2E-450A-ABE3-18F120FF3D39}">
-                                        <a1611:picAttrSrcUrl xmlns="" xmlns:cx2="http://schemas.microsoft.com/office/drawing/2015/10/21/chartex" xmlns:cx3="http://schemas.microsoft.com/office/drawing/2016/5/9/chartex" xmlns:cx4="http://schemas.microsoft.com/office/drawing/2016/5/10/chartex" xmlns:cx5="http://schemas.microsoft.com/office/drawing/2016/5/11/chartex" xmlns:cx6="http://schemas.microsoft.com/office/drawing/2016/5/12/chartex" xmlns:cx7="http://schemas.microsoft.com/office/drawing/2016/5/13/chartex" xmlns:cx8="http://schemas.microsoft.com/office/drawing/2016/5/14/chartex" xmlns:aink="http://schemas.microsoft.com/office/drawing/2016/ink" xmlns:am3d="http://schemas.microsoft.com/office/drawing/2017/model3d" xmlns:o="urn:schemas-microsoft-com:office:office" xmlns:oel="http://schemas.microsoft.com/office/2019/extlst" xmlns:v="urn:schemas-microsoft-com:vml" xmlns:w10="urn:schemas-microsoft-com:office:word" xmlns:w="http://schemas.openxmlformats.org/wordprocessingml/2006/main" xmlns:w16cex="http://schemas.microsoft.com/office/word/2018/wordml/cex" xmlns:w16cid="http://schemas.microsoft.com/office/word/2016/wordml/cid" xmlns:w16="http://schemas.microsoft.com/office/word/2018/wordml" xmlns:w16sdtdh="http://schemas.microsoft.com/office/word/2020/wordml/sdtdatahash" xmlns:a1611="http://schemas.microsoft.com/office/drawing/2016/11/main" r:id="rId9"/>
+                                        <a1611:picAttrSrcUrl xmlns="" xmlns:cx2="http://schemas.microsoft.com/office/drawing/2015/10/21/chartex" xmlns:cx3="http://schemas.microsoft.com/office/drawing/2016/5/9/chartex" xmlns:cx4="http://schemas.microsoft.com/office/drawing/2016/5/10/chartex" xmlns:cx5="http://schemas.microsoft.com/office/drawing/2016/5/11/chartex" xmlns:cx6="http://schemas.microsoft.com/office/drawing/2016/5/12/chartex" xmlns:cx7="http://schemas.microsoft.com/office/drawing/2016/5/13/chartex" xmlns:cx8="http://schemas.microsoft.com/office/drawing/2016/5/14/chartex" xmlns:aink="http://schemas.microsoft.com/office/drawing/2016/ink" xmlns:am3d="http://schemas.microsoft.com/office/drawing/2017/model3d" xmlns:o="urn:schemas-microsoft-com:office:office" xmlns:oel="http://schemas.microsoft.com/office/2019/extlst" xmlns:v="urn:schemas-microsoft-com:vml" xmlns:w10="urn:schemas-microsoft-com:office:word" xmlns:w="http://schemas.openxmlformats.org/wordprocessingml/2006/main" xmlns:w16cex="http://schemas.microsoft.com/office/word/2018/wordml/cex" xmlns:w16cid="http://schemas.microsoft.com/office/word/2016/wordml/cid" xmlns:w16="http://schemas.microsoft.com/office/word/2018/wordml" xmlns:w16sdtdh="http://schemas.microsoft.com/office/word/2020/wordml/sdtdatahash" xmlns:a1611="http://schemas.microsoft.com/office/drawing/2016/11/main" r:id="rId28"/>
                                       </a:ext>
                                     </a:extLst>
                                   </a:blip>
@@ -2699,7 +2948,7 @@
                           <wp:extent cx="180000" cy="180000"/>
                           <wp:effectExtent l="0" t="0" r="0" b="0"/>
                           <wp:docPr id="58" name="Picture 58" title="Software University @ Twitter">
-                            <a:hlinkClick xmlns:a="http://schemas.openxmlformats.org/drawingml/2006/main" r:id="rId28"/>
+                            <a:hlinkClick xmlns:a="http://schemas.openxmlformats.org/drawingml/2006/main" r:id="rId29"/>
                           </wp:docPr>
                           <wp:cNvGraphicFramePr>
                             <a:graphicFrameLocks xmlns:a="http://schemas.openxmlformats.org/drawingml/2006/main" noChangeAspect="1"/>
@@ -2709,12 +2958,12 @@
                               <pic:pic xmlns:pic="http://schemas.openxmlformats.org/drawingml/2006/picture">
                                 <pic:nvPicPr>
                                   <pic:cNvPr id="7" name="Picture 7" title="Software University @ Twitter">
-                                    <a:hlinkClick r:id="rId28"/>
+                                    <a:hlinkClick r:id="rId29"/>
                                   </pic:cNvPr>
                                   <pic:cNvPicPr/>
                                 </pic:nvPicPr>
                                 <pic:blipFill>
-                                  <a:blip r:embed="rId29"/>
+                                  <a:blip r:embed="rId30"/>
                                   <a:stretch>
                                     <a:fillRect/>
                                   </a:stretch>
@@ -2752,7 +3001,7 @@
                           <wp:extent cx="180000" cy="180000"/>
                           <wp:effectExtent l="0" t="0" r="0" b="0"/>
                           <wp:docPr id="59" name="Picture 59" title="Software University @ YouTube">
-                            <a:hlinkClick xmlns:a="http://schemas.openxmlformats.org/drawingml/2006/main" r:id="rId30"/>
+                            <a:hlinkClick xmlns:a="http://schemas.openxmlformats.org/drawingml/2006/main" r:id="rId31"/>
                           </wp:docPr>
                           <wp:cNvGraphicFramePr>
                             <a:graphicFrameLocks xmlns:a="http://schemas.openxmlformats.org/drawingml/2006/main" noChangeAspect="1"/>
@@ -2762,12 +3011,12 @@
                               <pic:pic xmlns:pic="http://schemas.openxmlformats.org/drawingml/2006/picture">
                                 <pic:nvPicPr>
                                   <pic:cNvPr id="17" name="Picture 17" title="Software University @ YouTube">
-                                    <a:hlinkClick r:id="rId30"/>
+                                    <a:hlinkClick r:id="rId31"/>
                                   </pic:cNvPr>
                                   <pic:cNvPicPr/>
                                 </pic:nvPicPr>
                                 <pic:blipFill>
-                                  <a:blip r:embed="rId31"/>
+                                  <a:blip r:embed="rId32"/>
                                   <a:stretch>
                                     <a:fillRect/>
                                   </a:stretch>
@@ -2805,7 +3054,7 @@
                           <wp:extent cx="180000" cy="180000"/>
                           <wp:effectExtent l="0" t="0" r="0" b="0"/>
                           <wp:docPr id="60" name="Picture 60">
-                            <a:hlinkClick xmlns:a="http://schemas.openxmlformats.org/drawingml/2006/main" r:id="rId32"/>
+                            <a:hlinkClick xmlns:a="http://schemas.openxmlformats.org/drawingml/2006/main" r:id="rId33"/>
                           </wp:docPr>
                           <wp:cNvGraphicFramePr>
                             <a:graphicFrameLocks xmlns:a="http://schemas.openxmlformats.org/drawingml/2006/main" noChangeAspect="1"/>
@@ -2815,14 +3064,14 @@
                               <pic:pic xmlns:pic="http://schemas.openxmlformats.org/drawingml/2006/picture">
                                 <pic:nvPicPr>
                                   <pic:cNvPr id="21" name="Picture 21">
-                                    <a:hlinkClick r:id="rId32"/>
+                                    <a:hlinkClick r:id="rId33"/>
                                   </pic:cNvPr>
                                   <pic:cNvPicPr>
                                     <a:picLocks noChangeAspect="1" noChangeArrowheads="1"/>
                                   </pic:cNvPicPr>
                                 </pic:nvPicPr>
                                 <pic:blipFill rotWithShape="1">
-                                  <a:blip r:embed="rId33">
+                                  <a:blip r:embed="rId34">
                                     <a:extLst>
                                       <a:ext uri="{28A0092B-C50C-407E-A947-70E740481C1C}">
                                         <a14:useLocalDpi xmlns:a14="http://schemas.microsoft.com/office/drawing/2010/main" val="0"/>
@@ -2874,7 +3123,7 @@
                           <wp:extent cx="180000" cy="180000"/>
                           <wp:effectExtent l="0" t="0" r="0" b="0"/>
                           <wp:docPr id="61" name="Picture 61">
-                            <a:hlinkClick xmlns:a="http://schemas.openxmlformats.org/drawingml/2006/main" r:id="rId34"/>
+                            <a:hlinkClick xmlns:a="http://schemas.openxmlformats.org/drawingml/2006/main" r:id="rId35"/>
                           </wp:docPr>
                           <wp:cNvGraphicFramePr>
                             <a:graphicFrameLocks xmlns:a="http://schemas.openxmlformats.org/drawingml/2006/main" noChangeAspect="1"/>
@@ -2884,14 +3133,14 @@
                               <pic:pic xmlns:pic="http://schemas.openxmlformats.org/drawingml/2006/picture">
                                 <pic:nvPicPr>
                                   <pic:cNvPr id="22" name="Picture 22">
-                                    <a:hlinkClick r:id="rId34"/>
+                                    <a:hlinkClick r:id="rId35"/>
                                   </pic:cNvPr>
                                   <pic:cNvPicPr>
                                     <a:picLocks noChangeAspect="1" noChangeArrowheads="1"/>
                                   </pic:cNvPicPr>
                                 </pic:nvPicPr>
                                 <pic:blipFill>
-                                  <a:blip r:embed="rId35">
+                                  <a:blip r:embed="rId36">
                                     <a:extLst>
                                       <a:ext uri="{28A0092B-C50C-407E-A947-70E740481C1C}">
                                         <a14:useLocalDpi xmlns:a14="http://schemas.microsoft.com/office/drawing/2010/main" val="0"/>
@@ -2940,7 +3189,7 @@
                           <wp:extent cx="180000" cy="180000"/>
                           <wp:effectExtent l="0" t="0" r="0" b="0"/>
                           <wp:docPr id="62" name="Picture 62" title="Software University: Email Us">
-                            <a:hlinkClick xmlns:a="http://schemas.openxmlformats.org/drawingml/2006/main" r:id="rId36"/>
+                            <a:hlinkClick xmlns:a="http://schemas.openxmlformats.org/drawingml/2006/main" r:id="rId37"/>
                           </wp:docPr>
                           <wp:cNvGraphicFramePr>
                             <a:graphicFrameLocks xmlns:a="http://schemas.openxmlformats.org/drawingml/2006/main" noChangeAspect="1"/>
@@ -2950,12 +3199,12 @@
                               <pic:pic xmlns:pic="http://schemas.openxmlformats.org/drawingml/2006/picture">
                                 <pic:nvPicPr>
                                   <pic:cNvPr id="23" name="Picture 23" title="Software University: Email Us">
-                                    <a:hlinkClick r:id="rId36"/>
+                                    <a:hlinkClick r:id="rId37"/>
                                   </pic:cNvPr>
                                   <pic:cNvPicPr/>
                                 </pic:nvPicPr>
                                 <pic:blipFill>
-                                  <a:blip r:embed="rId37"/>
+                                  <a:blip r:embed="rId38"/>
                                   <a:stretch>
                                     <a:fillRect/>
                                   </a:stretch>
@@ -3010,14 +3259,14 @@
               <pic:pic xmlns:pic="http://schemas.openxmlformats.org/drawingml/2006/picture">
                 <pic:nvPicPr>
                   <pic:cNvPr id="1" name="Picture 1">
-                    <a:hlinkClick r:id="rId1"/>
+                    <a:hlinkClick r:id="rId20"/>
                   </pic:cNvPr>
                   <pic:cNvPicPr>
                     <a:picLocks noChangeAspect="1" noChangeArrowheads="1"/>
                   </pic:cNvPicPr>
                 </pic:nvPicPr>
                 <pic:blipFill>
-                  <a:blip r:embed="rId38">
+                  <a:blip r:embed="rId39">
                     <a:extLst>
                       <a:ext uri="{28A0092B-C50C-407E-A947-70E740481C1C}">
                         <a14:useLocalDpi xmlns:a14="http://schemas.microsoft.com/office/drawing/2010/main" val="0"/>
@@ -3121,7 +3370,7 @@
             </wp:anchor>
           </w:drawing>
         </mc:Choice>
-        <mc:Fallback xmlns:w16sdtdh="http://schemas.microsoft.com/office/word/2020/wordml/sdtdatahash" xmlns:w16="http://schemas.microsoft.com/office/word/2018/wordml" xmlns:w16cid="http://schemas.microsoft.com/office/word/2016/wordml/cid" xmlns:w16cex="http://schemas.microsoft.com/office/word/2018/wordml/cex" xmlns:oel="http://schemas.microsoft.com/office/2019/extlst" xmlns:am3d="http://schemas.microsoft.com/office/drawing/2017/model3d" xmlns:aink="http://schemas.microsoft.com/office/drawing/2016/ink" xmlns:cx8="http://schemas.microsoft.com/office/drawing/2016/5/14/chartex" xmlns:cx7="http://schemas.microsoft.com/office/drawing/2016/5/13/chartex" xmlns:cx6="http://schemas.microsoft.com/office/drawing/2016/5/12/chartex" xmlns:cx5="http://schemas.microsoft.com/office/drawing/2016/5/11/chartex" xmlns:cx4="http://schemas.microsoft.com/office/drawing/2016/5/10/chartex" xmlns:cx3="http://schemas.microsoft.com/office/drawing/2016/5/9/chartex" xmlns:cx2="http://schemas.microsoft.com/office/drawing/2015/10/21/chartex">
+        <mc:Fallback>
           <w:pict>
             <v:line w14:anchorId="60BE7D18" id="Straight Connector 19" o:spid="_x0000_s1026" style="position:absolute;flip:y;z-index:251622400;visibility:visible;mso-wrap-style:square;mso-width-percent:0;mso-height-percent:0;mso-wrap-distance-left:9pt;mso-wrap-distance-top:0;mso-wrap-distance-right:9pt;mso-wrap-distance-bottom:0;mso-position-horizontal:absolute;mso-position-horizontal-relative:text;mso-position-vertical:absolute;mso-position-vertical-relative:text;mso-width-percent:0;mso-height-percent:0;mso-width-relative:page;mso-height-relative:page" from="-.1pt,5.2pt" to="520.7pt,5.2pt" o:gfxdata="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" strokecolor="#974706 [1609]" strokeweight="1pt">
               <v:stroke endcap="round"/>
@@ -3417,7 +3666,7 @@
 </file>
 
 <file path=word/footnotes.xml><?xml version="1.0" encoding="utf-8"?>
-<w:footnotes xmlns:wpc="http://schemas.microsoft.com/office/word/2010/wordprocessingCanvas" xmlns:cx="http://schemas.microsoft.com/office/drawing/2014/chartex" xmlns:cx1="http://schemas.microsoft.com/office/drawing/2015/9/8/chartex" xmlns:mc="http://schemas.openxmlformats.org/markup-compatibility/2006" xmlns:o="urn:schemas-microsoft-com:office:office" xmlns:r="http://schemas.openxmlformats.org/officeDocument/2006/relationships" xmlns:m="http://schemas.openxmlformats.org/officeDocument/2006/math" xmlns:v="urn:schemas-microsoft-com:vml" xmlns:wp14="http://schemas.microsoft.com/office/word/2010/wordprocessingDrawing" xmlns:wp="http://schemas.openxmlformats.org/drawingml/2006/wordprocessingDrawing" xmlns:w10="urn:schemas-microsoft-com:office:word" xmlns:w="http://schemas.openxmlformats.org/wordprocessingml/2006/main" xmlns:w14="http://schemas.microsoft.com/office/word/2010/wordml" xmlns:w15="http://schemas.microsoft.com/office/word/2012/wordml" xmlns:w16se="http://schemas.microsoft.com/office/word/2015/wordml/symex" xmlns:wpg="http://schemas.microsoft.com/office/word/2010/wordprocessingGroup" xmlns:wpi="http://schemas.microsoft.com/office/word/2010/wordprocessingInk" xmlns:wne="http://schemas.microsoft.com/office/word/2006/wordml" xmlns:wps="http://schemas.microsoft.com/office/word/2010/wordprocessingShape" mc:Ignorable="w14 w15 w16se wp14">
+<w:footnotes xmlns:wpc="http://schemas.microsoft.com/office/word/2010/wordprocessingCanvas" xmlns:cx="http://schemas.microsoft.com/office/drawing/2014/chartex" xmlns:cx1="http://schemas.microsoft.com/office/drawing/2015/9/8/chartex" xmlns:cx2="http://schemas.microsoft.com/office/drawing/2015/10/21/chartex" xmlns:cx3="http://schemas.microsoft.com/office/drawing/2016/5/9/chartex" xmlns:cx4="http://schemas.microsoft.com/office/drawing/2016/5/10/chartex" xmlns:cx5="http://schemas.microsoft.com/office/drawing/2016/5/11/chartex" xmlns:cx6="http://schemas.microsoft.com/office/drawing/2016/5/12/chartex" xmlns:cx7="http://schemas.microsoft.com/office/drawing/2016/5/13/chartex" xmlns:cx8="http://schemas.microsoft.com/office/drawing/2016/5/14/chartex" xmlns:mc="http://schemas.openxmlformats.org/markup-compatibility/2006" xmlns:aink="http://schemas.microsoft.com/office/drawing/2016/ink" xmlns:am3d="http://schemas.microsoft.com/office/drawing/2017/model3d" xmlns:o="urn:schemas-microsoft-com:office:office" xmlns:oel="http://schemas.microsoft.com/office/2019/extlst" xmlns:r="http://schemas.openxmlformats.org/officeDocument/2006/relationships" xmlns:m="http://schemas.openxmlformats.org/officeDocument/2006/math" xmlns:v="urn:schemas-microsoft-com:vml" xmlns:wp14="http://schemas.microsoft.com/office/word/2010/wordprocessingDrawing" xmlns:wp="http://schemas.openxmlformats.org/drawingml/2006/wordprocessingDrawing" xmlns:w10="urn:schemas-microsoft-com:office:word" xmlns:w="http://schemas.openxmlformats.org/wordprocessingml/2006/main" xmlns:w14="http://schemas.microsoft.com/office/word/2010/wordml" xmlns:w15="http://schemas.microsoft.com/office/word/2012/wordml" xmlns:w16cex="http://schemas.microsoft.com/office/word/2018/wordml/cex" xmlns:w16cid="http://schemas.microsoft.com/office/word/2016/wordml/cid" xmlns:w16="http://schemas.microsoft.com/office/word/2018/wordml" xmlns:w16sdtdh="http://schemas.microsoft.com/office/word/2020/wordml/sdtdatahash" xmlns:w16se="http://schemas.microsoft.com/office/word/2015/wordml/symex" xmlns:wpg="http://schemas.microsoft.com/office/word/2010/wordprocessingGroup" xmlns:wpi="http://schemas.microsoft.com/office/word/2010/wordprocessingInk" xmlns:wne="http://schemas.microsoft.com/office/word/2006/wordml" xmlns:wps="http://schemas.microsoft.com/office/word/2010/wordprocessingShape" mc:Ignorable="w14 w15 w16se w16cid w16 w16cex w16sdtdh wp14">
   <w:footnote w:type="separator" w:id="-1">
     <w:p>
       <w:pPr>
@@ -3442,7 +3691,7 @@
 </file>
 
 <file path=word/header1.xml><?xml version="1.0" encoding="utf-8"?>
-<w:hdr xmlns:wpc="http://schemas.microsoft.com/office/word/2010/wordprocessingCanvas" xmlns:cx="http://schemas.microsoft.com/office/drawing/2014/chartex" xmlns:cx1="http://schemas.microsoft.com/office/drawing/2015/9/8/chartex" xmlns:mc="http://schemas.openxmlformats.org/markup-compatibility/2006" xmlns:o="urn:schemas-microsoft-com:office:office" xmlns:r="http://schemas.openxmlformats.org/officeDocument/2006/relationships" xmlns:m="http://schemas.openxmlformats.org/officeDocument/2006/math" xmlns:v="urn:schemas-microsoft-com:vml" xmlns:wp14="http://schemas.microsoft.com/office/word/2010/wordprocessingDrawing" xmlns:wp="http://schemas.openxmlformats.org/drawingml/2006/wordprocessingDrawing" xmlns:w10="urn:schemas-microsoft-com:office:word" xmlns:w="http://schemas.openxmlformats.org/wordprocessingml/2006/main" xmlns:w14="http://schemas.microsoft.com/office/word/2010/wordml" xmlns:w15="http://schemas.microsoft.com/office/word/2012/wordml" xmlns:w16se="http://schemas.microsoft.com/office/word/2015/wordml/symex" xmlns:wpg="http://schemas.microsoft.com/office/word/2010/wordprocessingGroup" xmlns:wpi="http://schemas.microsoft.com/office/word/2010/wordprocessingInk" xmlns:wne="http://schemas.microsoft.com/office/word/2006/wordml" xmlns:wps="http://schemas.microsoft.com/office/word/2010/wordprocessingShape" mc:Ignorable="w14 w15 w16se wp14">
+<w:hdr xmlns:wpc="http://schemas.microsoft.com/office/word/2010/wordprocessingCanvas" xmlns:cx="http://schemas.microsoft.com/office/drawing/2014/chartex" xmlns:cx1="http://schemas.microsoft.com/office/drawing/2015/9/8/chartex" xmlns:cx2="http://schemas.microsoft.com/office/drawing/2015/10/21/chartex" xmlns:cx3="http://schemas.microsoft.com/office/drawing/2016/5/9/chartex" xmlns:cx4="http://schemas.microsoft.com/office/drawing/2016/5/10/chartex" xmlns:cx5="http://schemas.microsoft.com/office/drawing/2016/5/11/chartex" xmlns:cx6="http://schemas.microsoft.com/office/drawing/2016/5/12/chartex" xmlns:cx7="http://schemas.microsoft.com/office/drawing/2016/5/13/chartex" xmlns:cx8="http://schemas.microsoft.com/office/drawing/2016/5/14/chartex" xmlns:mc="http://schemas.openxmlformats.org/markup-compatibility/2006" xmlns:aink="http://schemas.microsoft.com/office/drawing/2016/ink" xmlns:am3d="http://schemas.microsoft.com/office/drawing/2017/model3d" xmlns:o="urn:schemas-microsoft-com:office:office" xmlns:oel="http://schemas.microsoft.com/office/2019/extlst" xmlns:r="http://schemas.openxmlformats.org/officeDocument/2006/relationships" xmlns:m="http://schemas.openxmlformats.org/officeDocument/2006/math" xmlns:v="urn:schemas-microsoft-com:vml" xmlns:wp14="http://schemas.microsoft.com/office/word/2010/wordprocessingDrawing" xmlns:wp="http://schemas.openxmlformats.org/drawingml/2006/wordprocessingDrawing" xmlns:w10="urn:schemas-microsoft-com:office:word" xmlns:w="http://schemas.openxmlformats.org/wordprocessingml/2006/main" xmlns:w14="http://schemas.microsoft.com/office/word/2010/wordml" xmlns:w15="http://schemas.microsoft.com/office/word/2012/wordml" xmlns:w16cex="http://schemas.microsoft.com/office/word/2018/wordml/cex" xmlns:w16cid="http://schemas.microsoft.com/office/word/2016/wordml/cid" xmlns:w16="http://schemas.microsoft.com/office/word/2018/wordml" xmlns:w16sdtdh="http://schemas.microsoft.com/office/word/2020/wordml/sdtdatahash" xmlns:w16se="http://schemas.microsoft.com/office/word/2015/wordml/symex" xmlns:wpg="http://schemas.microsoft.com/office/word/2010/wordprocessingGroup" xmlns:wpi="http://schemas.microsoft.com/office/word/2010/wordprocessingInk" xmlns:wne="http://schemas.microsoft.com/office/word/2006/wordml" xmlns:wps="http://schemas.microsoft.com/office/word/2010/wordprocessingShape" mc:Ignorable="w14 w15 w16se w16cid w16 w16cex w16sdtdh wp14">
   <w:p>
     <w:pPr>
       <w:pStyle w:val="Header"/>
@@ -3453,7 +3702,7 @@
 </file>
 
 <file path=word/numbering.xml><?xml version="1.0" encoding="utf-8"?>
-<w:numbering xmlns:wpc="http://schemas.microsoft.com/office/word/2010/wordprocessingCanvas" xmlns:cx="http://schemas.microsoft.com/office/drawing/2014/chartex" xmlns:cx1="http://schemas.microsoft.com/office/drawing/2015/9/8/chartex" xmlns:mc="http://schemas.openxmlformats.org/markup-compatibility/2006" xmlns:o="urn:schemas-microsoft-com:office:office" xmlns:r="http://schemas.openxmlformats.org/officeDocument/2006/relationships" xmlns:m="http://schemas.openxmlformats.org/officeDocument/2006/math" xmlns:v="urn:schemas-microsoft-com:vml" xmlns:wp14="http://schemas.microsoft.com/office/word/2010/wordprocessingDrawing" xmlns:wp="http://schemas.openxmlformats.org/drawingml/2006/wordprocessingDrawing" xmlns:w10="urn:schemas-microsoft-com:office:word" xmlns:w="http://schemas.openxmlformats.org/wordprocessingml/2006/main" xmlns:w14="http://schemas.microsoft.com/office/word/2010/wordml" xmlns:w15="http://schemas.microsoft.com/office/word/2012/wordml" xmlns:w16se="http://schemas.microsoft.com/office/word/2015/wordml/symex" xmlns:wpg="http://schemas.microsoft.com/office/word/2010/wordprocessingGroup" xmlns:wpi="http://schemas.microsoft.com/office/word/2010/wordprocessingInk" xmlns:wne="http://schemas.microsoft.com/office/word/2006/wordml" xmlns:wps="http://schemas.microsoft.com/office/word/2010/wordprocessingShape" mc:Ignorable="w14 w15 w16se wp14">
+<w:numbering xmlns:wpc="http://schemas.microsoft.com/office/word/2010/wordprocessingCanvas" xmlns:cx="http://schemas.microsoft.com/office/drawing/2014/chartex" xmlns:cx1="http://schemas.microsoft.com/office/drawing/2015/9/8/chartex" xmlns:cx2="http://schemas.microsoft.com/office/drawing/2015/10/21/chartex" xmlns:cx3="http://schemas.microsoft.com/office/drawing/2016/5/9/chartex" xmlns:cx4="http://schemas.microsoft.com/office/drawing/2016/5/10/chartex" xmlns:cx5="http://schemas.microsoft.com/office/drawing/2016/5/11/chartex" xmlns:cx6="http://schemas.microsoft.com/office/drawing/2016/5/12/chartex" xmlns:cx7="http://schemas.microsoft.com/office/drawing/2016/5/13/chartex" xmlns:cx8="http://schemas.microsoft.com/office/drawing/2016/5/14/chartex" xmlns:mc="http://schemas.openxmlformats.org/markup-compatibility/2006" xmlns:aink="http://schemas.microsoft.com/office/drawing/2016/ink" xmlns:am3d="http://schemas.microsoft.com/office/drawing/2017/model3d" xmlns:o="urn:schemas-microsoft-com:office:office" xmlns:oel="http://schemas.microsoft.com/office/2019/extlst" xmlns:r="http://schemas.openxmlformats.org/officeDocument/2006/relationships" xmlns:m="http://schemas.openxmlformats.org/officeDocument/2006/math" xmlns:v="urn:schemas-microsoft-com:vml" xmlns:wp14="http://schemas.microsoft.com/office/word/2010/wordprocessingDrawing" xmlns:wp="http://schemas.openxmlformats.org/drawingml/2006/wordprocessingDrawing" xmlns:w10="urn:schemas-microsoft-com:office:word" xmlns:w="http://schemas.openxmlformats.org/wordprocessingml/2006/main" xmlns:w14="http://schemas.microsoft.com/office/word/2010/wordml" xmlns:w15="http://schemas.microsoft.com/office/word/2012/wordml" xmlns:w16cex="http://schemas.microsoft.com/office/word/2018/wordml/cex" xmlns:w16cid="http://schemas.microsoft.com/office/word/2016/wordml/cid" xmlns:w16="http://schemas.microsoft.com/office/word/2018/wordml" xmlns:w16sdtdh="http://schemas.microsoft.com/office/word/2020/wordml/sdtdatahash" xmlns:w16se="http://schemas.microsoft.com/office/word/2015/wordml/symex" xmlns:wpg="http://schemas.microsoft.com/office/word/2010/wordprocessingGroup" xmlns:wpi="http://schemas.microsoft.com/office/word/2010/wordprocessingInk" xmlns:wne="http://schemas.microsoft.com/office/word/2006/wordml" xmlns:wps="http://schemas.microsoft.com/office/word/2010/wordprocessingShape" mc:Ignorable="w14 w15 w16se w16cid w16 w16cex w16sdtdh wp14">
   <w:abstractNum w:abstractNumId="0" w15:restartNumberingAfterBreak="0">
     <w:nsid w:val="13A00DEC"/>
     <w:multiLevelType w:val="hybridMultilevel"/>
@@ -3897,19 +4146,19 @@
       </w:pPr>
     </w:lvl>
   </w:abstractNum>
-  <w:num w:numId="1">
+  <w:num w:numId="1" w16cid:durableId="314726804">
     <w:abstractNumId w:val="0"/>
   </w:num>
-  <w:num w:numId="2">
+  <w:num w:numId="2" w16cid:durableId="290749245">
     <w:abstractNumId w:val="4"/>
   </w:num>
-  <w:num w:numId="3">
+  <w:num w:numId="3" w16cid:durableId="966425084">
     <w:abstractNumId w:val="3"/>
   </w:num>
-  <w:num w:numId="4">
+  <w:num w:numId="4" w16cid:durableId="705568833">
     <w:abstractNumId w:val="1"/>
   </w:num>
-  <w:num w:numId="5">
+  <w:num w:numId="5" w16cid:durableId="406658821">
     <w:abstractNumId w:val="2"/>
   </w:num>
   <w:numIdMacAtCleanup w:val="3"/>
@@ -3917,7 +4166,7 @@
 </file>
 
 <file path=word/styles.xml><?xml version="1.0" encoding="utf-8"?>
-<w:styles xmlns:mc="http://schemas.openxmlformats.org/markup-compatibility/2006" xmlns:r="http://schemas.openxmlformats.org/officeDocument/2006/relationships" xmlns:w="http://schemas.openxmlformats.org/wordprocessingml/2006/main" xmlns:w14="http://schemas.microsoft.com/office/word/2010/wordml" xmlns:w15="http://schemas.microsoft.com/office/word/2012/wordml" xmlns:w16se="http://schemas.microsoft.com/office/word/2015/wordml/symex" mc:Ignorable="w14 w15 w16se">
+<w:styles xmlns:mc="http://schemas.openxmlformats.org/markup-compatibility/2006" xmlns:r="http://schemas.openxmlformats.org/officeDocument/2006/relationships" xmlns:w="http://schemas.openxmlformats.org/wordprocessingml/2006/main" xmlns:w14="http://schemas.microsoft.com/office/word/2010/wordml" xmlns:w15="http://schemas.microsoft.com/office/word/2012/wordml" xmlns:w16cex="http://schemas.microsoft.com/office/word/2018/wordml/cex" xmlns:w16cid="http://schemas.microsoft.com/office/word/2016/wordml/cid" xmlns:w16="http://schemas.microsoft.com/office/word/2018/wordml" xmlns:w16sdtdh="http://schemas.microsoft.com/office/word/2020/wordml/sdtdatahash" xmlns:w16se="http://schemas.microsoft.com/office/word/2015/wordml/symex" mc:Ignorable="w14 w15 w16se w16cid w16 w16cex w16sdtdh">
   <w:docDefaults>
     <w:rPrDefault>
       <w:rPr>
@@ -3933,7 +4182,7 @@
       </w:pPr>
     </w:pPrDefault>
   </w:docDefaults>
-  <w:latentStyles w:defLockedState="0" w:defUIPriority="99" w:defSemiHidden="0" w:defUnhideWhenUsed="0" w:defQFormat="0" w:count="371">
+  <w:latentStyles w:defLockedState="0" w:defUIPriority="99" w:defSemiHidden="0" w:defUnhideWhenUsed="0" w:defQFormat="0" w:count="376">
     <w:lsdException w:name="Normal" w:uiPriority="0" w:qFormat="1"/>
     <w:lsdException w:name="heading 1" w:uiPriority="9" w:qFormat="1"/>
     <w:lsdException w:name="heading 2" w:semiHidden="1" w:uiPriority="9" w:unhideWhenUsed="1" w:qFormat="1"/>
@@ -4305,6 +4554,11 @@
     <w:lsdException w:name="List Table 5 Dark Accent 6" w:uiPriority="50"/>
     <w:lsdException w:name="List Table 6 Colorful Accent 6" w:uiPriority="51"/>
     <w:lsdException w:name="List Table 7 Colorful Accent 6" w:uiPriority="52"/>
+    <w:lsdException w:name="Mention" w:semiHidden="1" w:unhideWhenUsed="1"/>
+    <w:lsdException w:name="Smart Hyperlink" w:semiHidden="1" w:unhideWhenUsed="1"/>
+    <w:lsdException w:name="Hashtag" w:semiHidden="1" w:unhideWhenUsed="1"/>
+    <w:lsdException w:name="Unresolved Mention" w:semiHidden="1" w:unhideWhenUsed="1"/>
+    <w:lsdException w:name="Smart Link" w:semiHidden="1" w:unhideWhenUsed="1"/>
   </w:latentStyles>
   <w:style w:type="paragraph" w:default="1" w:styleId="Normal">
     <w:name w:val="Normal"/>

</xml_diff>